<commit_message>
function is done commit
</commit_message>
<xml_diff>
--- a/conspect_js.docx
+++ b/conspect_js.docx
@@ -1504,10 +1504,2022 @@
         <w:t>.</w:t>
       </w:r>
     </w:p>
-    <w:p>
+    <w:p/>
+    <w:p/>
+    <w:p/>
+    <w:p>
+      <w:r>
+        <w:lastRenderedPageBreak/>
+        <w:t>Комбинирование логических операторов.</w:t>
+      </w:r>
+    </w:p>
+    <w:p>
+      <w:r>
+        <w:rPr>
+          <w:noProof/>
+          <w:lang w:eastAsia="ru-RU"/>
+        </w:rPr>
+        <w:drawing>
+          <wp:inline distT="0" distB="0" distL="0" distR="0" wp14:anchorId="14986AAB" wp14:editId="1CB56B5D">
+            <wp:extent cx="4582164" cy="2143424"/>
+            <wp:effectExtent l="0" t="0" r="8890" b="9525"/>
+            <wp:docPr id="2" name="Рисунок 2"/>
+            <wp:cNvGraphicFramePr>
+              <a:graphicFrameLocks xmlns:a="http://schemas.openxmlformats.org/drawingml/2006/main" noChangeAspect="1"/>
+            </wp:cNvGraphicFramePr>
+            <a:graphic xmlns:a="http://schemas.openxmlformats.org/drawingml/2006/main">
+              <a:graphicData uri="http://schemas.openxmlformats.org/drawingml/2006/picture">
+                <pic:pic xmlns:pic="http://schemas.openxmlformats.org/drawingml/2006/picture">
+                  <pic:nvPicPr>
+                    <pic:cNvPr id="1" name=""/>
+                    <pic:cNvPicPr/>
+                  </pic:nvPicPr>
+                  <pic:blipFill>
+                    <a:blip r:embed="rId9"/>
+                    <a:stretch>
+                      <a:fillRect/>
+                    </a:stretch>
+                  </pic:blipFill>
+                  <pic:spPr>
+                    <a:xfrm>
+                      <a:off x="0" y="0"/>
+                      <a:ext cx="4582164" cy="2143424"/>
+                    </a:xfrm>
+                    <a:prstGeom prst="rect">
+                      <a:avLst/>
+                    </a:prstGeom>
+                  </pic:spPr>
+                </pic:pic>
+              </a:graphicData>
+            </a:graphic>
+          </wp:inline>
+        </w:drawing>
+      </w:r>
+    </w:p>
+    <w:p>
+      <w:pPr>
+        <w:jc w:val="center"/>
+      </w:pPr>
+      <w:r>
+        <w:t>ЦИКЛЫ</w:t>
+      </w:r>
+    </w:p>
+    <w:p>
+      <w:pPr>
+        <w:jc w:val="center"/>
+      </w:pPr>
+      <w:hyperlink r:id="rId10" w:history="1">
+        <w:r>
+          <w:rPr>
+            <w:rStyle w:val="a3"/>
+          </w:rPr>
+          <w:t>https://learn.javascript.ru/while-for</w:t>
+        </w:r>
+      </w:hyperlink>
+      <w:r>
+        <w:t xml:space="preserve"> .</w:t>
+      </w:r>
+    </w:p>
+    <w:p>
+      <w:r>
+        <w:rPr>
+          <w:noProof/>
+          <w:lang w:eastAsia="ru-RU"/>
+        </w:rPr>
+        <w:drawing>
+          <wp:inline distT="0" distB="0" distL="0" distR="0" wp14:anchorId="2647A933" wp14:editId="24FD55DB">
+            <wp:extent cx="5940425" cy="2494280"/>
+            <wp:effectExtent l="0" t="0" r="3175" b="1270"/>
+            <wp:docPr id="3" name="Рисунок 3"/>
+            <wp:cNvGraphicFramePr>
+              <a:graphicFrameLocks xmlns:a="http://schemas.openxmlformats.org/drawingml/2006/main" noChangeAspect="1"/>
+            </wp:cNvGraphicFramePr>
+            <a:graphic xmlns:a="http://schemas.openxmlformats.org/drawingml/2006/main">
+              <a:graphicData uri="http://schemas.openxmlformats.org/drawingml/2006/picture">
+                <pic:pic xmlns:pic="http://schemas.openxmlformats.org/drawingml/2006/picture">
+                  <pic:nvPicPr>
+                    <pic:cNvPr id="1" name=""/>
+                    <pic:cNvPicPr/>
+                  </pic:nvPicPr>
+                  <pic:blipFill>
+                    <a:blip r:embed="rId11"/>
+                    <a:stretch>
+                      <a:fillRect/>
+                    </a:stretch>
+                  </pic:blipFill>
+                  <pic:spPr>
+                    <a:xfrm>
+                      <a:off x="0" y="0"/>
+                      <a:ext cx="5940425" cy="2494280"/>
+                    </a:xfrm>
+                    <a:prstGeom prst="rect">
+                      <a:avLst/>
+                    </a:prstGeom>
+                  </pic:spPr>
+                </pic:pic>
+              </a:graphicData>
+            </a:graphic>
+          </wp:inline>
+        </w:drawing>
+      </w:r>
+    </w:p>
+    <w:p>
+      <w:r>
+        <w:t xml:space="preserve">Существует 3 цикла в </w:t>
+      </w:r>
+      <w:r>
+        <w:rPr>
+          <w:lang w:val="en-US"/>
+        </w:rPr>
+        <w:t>JS</w:t>
+      </w:r>
+      <w:r>
+        <w:t>.</w:t>
+      </w:r>
+    </w:p>
+    <w:p>
+      <w:pPr>
+        <w:shd w:val="clear" w:color="auto" w:fill="1E1E1E"/>
+        <w:spacing w:line="285" w:lineRule="atLeast"/>
+      </w:pPr>
+      <w:r>
+        <w:rPr>
+          <w:lang w:val="en-US"/>
+        </w:rPr>
+        <w:t>w</w:t>
+      </w:r>
+      <w:r>
+        <w:rPr>
+          <w:lang w:val="en-US"/>
+        </w:rPr>
+        <w:t>hile</w:t>
+      </w:r>
+      <w:r>
+        <w:t xml:space="preserve"> – </w:t>
+      </w:r>
+    </w:p>
+    <w:p>
+      <w:pPr>
+        <w:shd w:val="clear" w:color="auto" w:fill="1E1E1E"/>
+        <w:spacing w:line="285" w:lineRule="atLeast"/>
+        <w:rPr>
+          <w:rFonts w:ascii="Consolas" w:eastAsia="Times New Roman" w:hAnsi="Consolas" w:cs="Times New Roman"/>
+          <w:color w:val="D4D4D4"/>
+          <w:sz w:val="21"/>
+          <w:szCs w:val="21"/>
+          <w:lang w:val="en-US" w:eastAsia="ru-RU"/>
+        </w:rPr>
+      </w:pPr>
+      <w:r>
+        <w:rPr>
+          <w:rFonts w:ascii="Consolas" w:eastAsia="Times New Roman" w:hAnsi="Consolas" w:cs="Times New Roman"/>
+          <w:color w:val="569CD6"/>
+          <w:sz w:val="21"/>
+          <w:szCs w:val="21"/>
+          <w:lang w:val="en-US" w:eastAsia="ru-RU"/>
+        </w:rPr>
+        <w:t>let</w:t>
+      </w:r>
+      <w:r>
+        <w:rPr>
+          <w:rFonts w:ascii="Consolas" w:eastAsia="Times New Roman" w:hAnsi="Consolas" w:cs="Times New Roman"/>
+          <w:color w:val="D4D4D4"/>
+          <w:sz w:val="21"/>
+          <w:szCs w:val="21"/>
+          <w:lang w:val="en-US" w:eastAsia="ru-RU"/>
+        </w:rPr>
+        <w:t xml:space="preserve"> </w:t>
+      </w:r>
+      <w:proofErr w:type="spellStart"/>
+      <w:r>
+        <w:rPr>
+          <w:rFonts w:ascii="Consolas" w:eastAsia="Times New Roman" w:hAnsi="Consolas" w:cs="Times New Roman"/>
+          <w:color w:val="9CDCFE"/>
+          <w:sz w:val="21"/>
+          <w:szCs w:val="21"/>
+          <w:lang w:val="en-US" w:eastAsia="ru-RU"/>
+        </w:rPr>
+        <w:t>numm</w:t>
+      </w:r>
+      <w:proofErr w:type="spellEnd"/>
+      <w:r>
+        <w:rPr>
+          <w:rFonts w:ascii="Consolas" w:eastAsia="Times New Roman" w:hAnsi="Consolas" w:cs="Times New Roman"/>
+          <w:color w:val="D4D4D4"/>
+          <w:sz w:val="21"/>
+          <w:szCs w:val="21"/>
+          <w:lang w:val="en-US" w:eastAsia="ru-RU"/>
+        </w:rPr>
+        <w:t xml:space="preserve"> = </w:t>
+      </w:r>
+      <w:r>
+        <w:rPr>
+          <w:rFonts w:ascii="Consolas" w:eastAsia="Times New Roman" w:hAnsi="Consolas" w:cs="Times New Roman"/>
+          <w:color w:val="B5CEA8"/>
+          <w:sz w:val="21"/>
+          <w:szCs w:val="21"/>
+          <w:lang w:val="en-US" w:eastAsia="ru-RU"/>
+        </w:rPr>
+        <w:t>50</w:t>
+      </w:r>
+      <w:r>
+        <w:rPr>
+          <w:rFonts w:ascii="Consolas" w:eastAsia="Times New Roman" w:hAnsi="Consolas" w:cs="Times New Roman"/>
+          <w:color w:val="D4D4D4"/>
+          <w:sz w:val="21"/>
+          <w:szCs w:val="21"/>
+          <w:lang w:val="en-US" w:eastAsia="ru-RU"/>
+        </w:rPr>
+        <w:t>;</w:t>
+      </w:r>
+    </w:p>
+    <w:p>
+      <w:pPr>
+        <w:shd w:val="clear" w:color="auto" w:fill="1E1E1E"/>
+        <w:spacing w:after="0" w:line="285" w:lineRule="atLeast"/>
+        <w:rPr>
+          <w:rFonts w:ascii="Consolas" w:eastAsia="Times New Roman" w:hAnsi="Consolas" w:cs="Times New Roman"/>
+          <w:color w:val="D4D4D4"/>
+          <w:sz w:val="21"/>
+          <w:szCs w:val="21"/>
+          <w:lang w:val="en-US" w:eastAsia="ru-RU"/>
+        </w:rPr>
+      </w:pPr>
+      <w:r>
+        <w:rPr>
+          <w:rFonts w:ascii="Consolas" w:eastAsia="Times New Roman" w:hAnsi="Consolas" w:cs="Times New Roman"/>
+          <w:color w:val="C586C0"/>
+          <w:sz w:val="21"/>
+          <w:szCs w:val="21"/>
+          <w:lang w:val="en-US" w:eastAsia="ru-RU"/>
+        </w:rPr>
+        <w:t>while</w:t>
+      </w:r>
+      <w:r>
+        <w:rPr>
+          <w:rFonts w:ascii="Consolas" w:eastAsia="Times New Roman" w:hAnsi="Consolas" w:cs="Times New Roman"/>
+          <w:color w:val="D4D4D4"/>
+          <w:sz w:val="21"/>
+          <w:szCs w:val="21"/>
+          <w:lang w:val="en-US" w:eastAsia="ru-RU"/>
+        </w:rPr>
+        <w:t xml:space="preserve"> (</w:t>
+      </w:r>
+      <w:proofErr w:type="spellStart"/>
+      <w:r>
+        <w:rPr>
+          <w:rFonts w:ascii="Consolas" w:eastAsia="Times New Roman" w:hAnsi="Consolas" w:cs="Times New Roman"/>
+          <w:color w:val="9CDCFE"/>
+          <w:sz w:val="21"/>
+          <w:szCs w:val="21"/>
+          <w:lang w:val="en-US" w:eastAsia="ru-RU"/>
+        </w:rPr>
+        <w:t>numm</w:t>
+      </w:r>
+      <w:proofErr w:type="spellEnd"/>
+      <w:r>
+        <w:rPr>
+          <w:rFonts w:ascii="Consolas" w:eastAsia="Times New Roman" w:hAnsi="Consolas" w:cs="Times New Roman"/>
+          <w:color w:val="D4D4D4"/>
+          <w:sz w:val="21"/>
+          <w:szCs w:val="21"/>
+          <w:lang w:val="en-US" w:eastAsia="ru-RU"/>
+        </w:rPr>
+        <w:t xml:space="preserve"> &lt;= </w:t>
+      </w:r>
+      <w:r>
+        <w:rPr>
+          <w:rFonts w:ascii="Consolas" w:eastAsia="Times New Roman" w:hAnsi="Consolas" w:cs="Times New Roman"/>
+          <w:color w:val="B5CEA8"/>
+          <w:sz w:val="21"/>
+          <w:szCs w:val="21"/>
+          <w:lang w:val="en-US" w:eastAsia="ru-RU"/>
+        </w:rPr>
+        <w:t>55</w:t>
+      </w:r>
+      <w:r>
+        <w:rPr>
+          <w:rFonts w:ascii="Consolas" w:eastAsia="Times New Roman" w:hAnsi="Consolas" w:cs="Times New Roman"/>
+          <w:color w:val="D4D4D4"/>
+          <w:sz w:val="21"/>
+          <w:szCs w:val="21"/>
+          <w:lang w:val="en-US" w:eastAsia="ru-RU"/>
+        </w:rPr>
+        <w:t>) {</w:t>
+      </w:r>
+    </w:p>
+    <w:p>
+      <w:pPr>
+        <w:shd w:val="clear" w:color="auto" w:fill="1E1E1E"/>
+        <w:spacing w:after="0" w:line="285" w:lineRule="atLeast"/>
+        <w:rPr>
+          <w:rFonts w:ascii="Consolas" w:eastAsia="Times New Roman" w:hAnsi="Consolas" w:cs="Times New Roman"/>
+          <w:color w:val="D4D4D4"/>
+          <w:sz w:val="21"/>
+          <w:szCs w:val="21"/>
+          <w:lang w:val="en-US" w:eastAsia="ru-RU"/>
+        </w:rPr>
+      </w:pPr>
+      <w:r>
+        <w:rPr>
+          <w:rFonts w:ascii="Consolas" w:eastAsia="Times New Roman" w:hAnsi="Consolas" w:cs="Times New Roman"/>
+          <w:color w:val="9CDCFE"/>
+          <w:sz w:val="21"/>
+          <w:szCs w:val="21"/>
+          <w:lang w:val="en-US" w:eastAsia="ru-RU"/>
+        </w:rPr>
+        <w:t>console</w:t>
+      </w:r>
+      <w:r>
+        <w:rPr>
+          <w:rFonts w:ascii="Consolas" w:eastAsia="Times New Roman" w:hAnsi="Consolas" w:cs="Times New Roman"/>
+          <w:color w:val="D4D4D4"/>
+          <w:sz w:val="21"/>
+          <w:szCs w:val="21"/>
+          <w:lang w:val="en-US" w:eastAsia="ru-RU"/>
+        </w:rPr>
+        <w:t>.</w:t>
+      </w:r>
+      <w:r>
+        <w:rPr>
+          <w:rFonts w:ascii="Consolas" w:eastAsia="Times New Roman" w:hAnsi="Consolas" w:cs="Times New Roman"/>
+          <w:color w:val="DCDCAA"/>
+          <w:sz w:val="21"/>
+          <w:szCs w:val="21"/>
+          <w:lang w:val="en-US" w:eastAsia="ru-RU"/>
+        </w:rPr>
+        <w:t>log</w:t>
+      </w:r>
+      <w:r>
+        <w:rPr>
+          <w:rFonts w:ascii="Consolas" w:eastAsia="Times New Roman" w:hAnsi="Consolas" w:cs="Times New Roman"/>
+          <w:color w:val="D4D4D4"/>
+          <w:sz w:val="21"/>
+          <w:szCs w:val="21"/>
+          <w:lang w:val="en-US" w:eastAsia="ru-RU"/>
+        </w:rPr>
+        <w:t>(</w:t>
+      </w:r>
+      <w:proofErr w:type="spellStart"/>
+      <w:r>
+        <w:rPr>
+          <w:rFonts w:ascii="Consolas" w:eastAsia="Times New Roman" w:hAnsi="Consolas" w:cs="Times New Roman"/>
+          <w:color w:val="9CDCFE"/>
+          <w:sz w:val="21"/>
+          <w:szCs w:val="21"/>
+          <w:lang w:val="en-US" w:eastAsia="ru-RU"/>
+        </w:rPr>
+        <w:t>numm</w:t>
+      </w:r>
+      <w:proofErr w:type="spellEnd"/>
+      <w:r>
+        <w:rPr>
+          <w:rFonts w:ascii="Consolas" w:eastAsia="Times New Roman" w:hAnsi="Consolas" w:cs="Times New Roman"/>
+          <w:color w:val="D4D4D4"/>
+          <w:sz w:val="21"/>
+          <w:szCs w:val="21"/>
+          <w:lang w:val="en-US" w:eastAsia="ru-RU"/>
+        </w:rPr>
+        <w:t>);</w:t>
+      </w:r>
+    </w:p>
+    <w:p>
+      <w:pPr>
+        <w:shd w:val="clear" w:color="auto" w:fill="1E1E1E"/>
+        <w:spacing w:after="0" w:line="285" w:lineRule="atLeast"/>
+        <w:rPr>
+          <w:rFonts w:ascii="Consolas" w:eastAsia="Times New Roman" w:hAnsi="Consolas" w:cs="Times New Roman"/>
+          <w:color w:val="D4D4D4"/>
+          <w:sz w:val="21"/>
+          <w:szCs w:val="21"/>
+          <w:lang w:val="en-US" w:eastAsia="ru-RU"/>
+        </w:rPr>
+      </w:pPr>
+      <w:proofErr w:type="spellStart"/>
+      <w:r>
+        <w:rPr>
+          <w:rFonts w:ascii="Consolas" w:eastAsia="Times New Roman" w:hAnsi="Consolas" w:cs="Times New Roman"/>
+          <w:color w:val="9CDCFE"/>
+          <w:sz w:val="21"/>
+          <w:szCs w:val="21"/>
+          <w:lang w:val="en-US" w:eastAsia="ru-RU"/>
+        </w:rPr>
+        <w:t>numm</w:t>
+      </w:r>
+      <w:proofErr w:type="spellEnd"/>
+      <w:r>
+        <w:rPr>
+          <w:rFonts w:ascii="Consolas" w:eastAsia="Times New Roman" w:hAnsi="Consolas" w:cs="Times New Roman"/>
+          <w:color w:val="D4D4D4"/>
+          <w:sz w:val="21"/>
+          <w:szCs w:val="21"/>
+          <w:lang w:val="en-US" w:eastAsia="ru-RU"/>
+        </w:rPr>
+        <w:t>++;</w:t>
+      </w:r>
+    </w:p>
+    <w:p>
+      <w:pPr>
+        <w:shd w:val="clear" w:color="auto" w:fill="1E1E1E"/>
+        <w:spacing w:after="0" w:line="285" w:lineRule="atLeast"/>
+        <w:rPr>
+          <w:rFonts w:ascii="Consolas" w:eastAsia="Times New Roman" w:hAnsi="Consolas" w:cs="Times New Roman"/>
+          <w:color w:val="D4D4D4"/>
+          <w:sz w:val="21"/>
+          <w:szCs w:val="21"/>
+          <w:lang w:val="en-US" w:eastAsia="ru-RU"/>
+        </w:rPr>
+      </w:pPr>
+      <w:r>
+        <w:rPr>
+          <w:rFonts w:ascii="Consolas" w:eastAsia="Times New Roman" w:hAnsi="Consolas" w:cs="Times New Roman"/>
+          <w:color w:val="D4D4D4"/>
+          <w:sz w:val="21"/>
+          <w:szCs w:val="21"/>
+          <w:lang w:val="en-US" w:eastAsia="ru-RU"/>
+        </w:rPr>
+        <w:t>}</w:t>
+      </w:r>
+    </w:p>
+    <w:p>
+      <w:pPr>
+        <w:shd w:val="clear" w:color="auto" w:fill="1E1E1E"/>
+        <w:spacing w:after="0" w:line="285" w:lineRule="atLeast"/>
+        <w:rPr>
+          <w:rFonts w:ascii="Consolas" w:eastAsia="Times New Roman" w:hAnsi="Consolas" w:cs="Times New Roman"/>
+          <w:color w:val="D4D4D4"/>
+          <w:sz w:val="21"/>
+          <w:szCs w:val="21"/>
+          <w:lang w:val="en-US" w:eastAsia="ru-RU"/>
+        </w:rPr>
+      </w:pPr>
+    </w:p>
+    <w:p>
+      <w:pPr>
+        <w:shd w:val="clear" w:color="auto" w:fill="1E1E1E"/>
+        <w:spacing w:line="285" w:lineRule="atLeast"/>
+        <w:rPr>
+          <w:lang w:val="en-US"/>
+        </w:rPr>
+      </w:pPr>
+      <w:r>
+        <w:rPr>
+          <w:lang w:val="en-US"/>
+        </w:rPr>
+        <w:t xml:space="preserve">do – </w:t>
+      </w:r>
+    </w:p>
+    <w:p>
+      <w:pPr>
+        <w:shd w:val="clear" w:color="auto" w:fill="1E1E1E"/>
+        <w:spacing w:line="285" w:lineRule="atLeast"/>
+        <w:rPr>
+          <w:rFonts w:ascii="Consolas" w:eastAsia="Times New Roman" w:hAnsi="Consolas" w:cs="Times New Roman"/>
+          <w:color w:val="D4D4D4"/>
+          <w:sz w:val="21"/>
+          <w:szCs w:val="21"/>
+          <w:lang w:val="en-US" w:eastAsia="ru-RU"/>
+        </w:rPr>
+      </w:pPr>
+      <w:r>
+        <w:rPr>
+          <w:rFonts w:ascii="Consolas" w:eastAsia="Times New Roman" w:hAnsi="Consolas" w:cs="Times New Roman"/>
+          <w:color w:val="569CD6"/>
+          <w:sz w:val="21"/>
+          <w:szCs w:val="21"/>
+          <w:lang w:val="en-US" w:eastAsia="ru-RU"/>
+        </w:rPr>
+        <w:t>let</w:t>
+      </w:r>
+      <w:r>
+        <w:rPr>
+          <w:rFonts w:ascii="Consolas" w:eastAsia="Times New Roman" w:hAnsi="Consolas" w:cs="Times New Roman"/>
+          <w:color w:val="D4D4D4"/>
+          <w:sz w:val="21"/>
+          <w:szCs w:val="21"/>
+          <w:lang w:val="en-US" w:eastAsia="ru-RU"/>
+        </w:rPr>
+        <w:t xml:space="preserve"> </w:t>
+      </w:r>
+      <w:proofErr w:type="spellStart"/>
+      <w:r>
+        <w:rPr>
+          <w:rFonts w:ascii="Consolas" w:eastAsia="Times New Roman" w:hAnsi="Consolas" w:cs="Times New Roman"/>
+          <w:color w:val="9CDCFE"/>
+          <w:sz w:val="21"/>
+          <w:szCs w:val="21"/>
+          <w:lang w:val="en-US" w:eastAsia="ru-RU"/>
+        </w:rPr>
+        <w:t>buk</w:t>
+      </w:r>
+      <w:proofErr w:type="spellEnd"/>
+      <w:r>
+        <w:rPr>
+          <w:rFonts w:ascii="Consolas" w:eastAsia="Times New Roman" w:hAnsi="Consolas" w:cs="Times New Roman"/>
+          <w:color w:val="D4D4D4"/>
+          <w:sz w:val="21"/>
+          <w:szCs w:val="21"/>
+          <w:lang w:val="en-US" w:eastAsia="ru-RU"/>
+        </w:rPr>
+        <w:t xml:space="preserve"> = </w:t>
+      </w:r>
+      <w:r>
+        <w:rPr>
+          <w:rFonts w:ascii="Consolas" w:eastAsia="Times New Roman" w:hAnsi="Consolas" w:cs="Times New Roman"/>
+          <w:color w:val="B5CEA8"/>
+          <w:sz w:val="21"/>
+          <w:szCs w:val="21"/>
+          <w:lang w:val="en-US" w:eastAsia="ru-RU"/>
+        </w:rPr>
+        <w:t>50</w:t>
+      </w:r>
+      <w:r>
+        <w:rPr>
+          <w:rFonts w:ascii="Consolas" w:eastAsia="Times New Roman" w:hAnsi="Consolas" w:cs="Times New Roman"/>
+          <w:color w:val="D4D4D4"/>
+          <w:sz w:val="21"/>
+          <w:szCs w:val="21"/>
+          <w:lang w:val="en-US" w:eastAsia="ru-RU"/>
+        </w:rPr>
+        <w:t>;</w:t>
+      </w:r>
+    </w:p>
+    <w:p>
+      <w:pPr>
+        <w:shd w:val="clear" w:color="auto" w:fill="1E1E1E"/>
+        <w:spacing w:after="0" w:line="285" w:lineRule="atLeast"/>
+        <w:rPr>
+          <w:rFonts w:ascii="Consolas" w:eastAsia="Times New Roman" w:hAnsi="Consolas" w:cs="Times New Roman"/>
+          <w:color w:val="D4D4D4"/>
+          <w:sz w:val="21"/>
+          <w:szCs w:val="21"/>
+          <w:lang w:val="en-US" w:eastAsia="ru-RU"/>
+        </w:rPr>
+      </w:pPr>
+      <w:r>
+        <w:rPr>
+          <w:rFonts w:ascii="Consolas" w:eastAsia="Times New Roman" w:hAnsi="Consolas" w:cs="Times New Roman"/>
+          <w:color w:val="C586C0"/>
+          <w:sz w:val="21"/>
+          <w:szCs w:val="21"/>
+          <w:lang w:val="en-US" w:eastAsia="ru-RU"/>
+        </w:rPr>
+        <w:t>do</w:t>
+      </w:r>
+      <w:r>
+        <w:rPr>
+          <w:rFonts w:ascii="Consolas" w:eastAsia="Times New Roman" w:hAnsi="Consolas" w:cs="Times New Roman"/>
+          <w:color w:val="D4D4D4"/>
+          <w:sz w:val="21"/>
+          <w:szCs w:val="21"/>
+          <w:lang w:val="en-US" w:eastAsia="ru-RU"/>
+        </w:rPr>
+        <w:t xml:space="preserve"> {</w:t>
+      </w:r>
+    </w:p>
+    <w:p>
+      <w:pPr>
+        <w:shd w:val="clear" w:color="auto" w:fill="1E1E1E"/>
+        <w:spacing w:after="0" w:line="285" w:lineRule="atLeast"/>
+        <w:rPr>
+          <w:rFonts w:ascii="Consolas" w:eastAsia="Times New Roman" w:hAnsi="Consolas" w:cs="Times New Roman"/>
+          <w:color w:val="D4D4D4"/>
+          <w:sz w:val="21"/>
+          <w:szCs w:val="21"/>
+          <w:lang w:val="en-US" w:eastAsia="ru-RU"/>
+        </w:rPr>
+      </w:pPr>
+      <w:r>
+        <w:rPr>
+          <w:rFonts w:ascii="Consolas" w:eastAsia="Times New Roman" w:hAnsi="Consolas" w:cs="Times New Roman"/>
+          <w:color w:val="9CDCFE"/>
+          <w:sz w:val="21"/>
+          <w:szCs w:val="21"/>
+          <w:lang w:val="en-US" w:eastAsia="ru-RU"/>
+        </w:rPr>
+        <w:t>console</w:t>
+      </w:r>
+      <w:r>
+        <w:rPr>
+          <w:rFonts w:ascii="Consolas" w:eastAsia="Times New Roman" w:hAnsi="Consolas" w:cs="Times New Roman"/>
+          <w:color w:val="D4D4D4"/>
+          <w:sz w:val="21"/>
+          <w:szCs w:val="21"/>
+          <w:lang w:val="en-US" w:eastAsia="ru-RU"/>
+        </w:rPr>
+        <w:t>.</w:t>
+      </w:r>
+      <w:r>
+        <w:rPr>
+          <w:rFonts w:ascii="Consolas" w:eastAsia="Times New Roman" w:hAnsi="Consolas" w:cs="Times New Roman"/>
+          <w:color w:val="DCDCAA"/>
+          <w:sz w:val="21"/>
+          <w:szCs w:val="21"/>
+          <w:lang w:val="en-US" w:eastAsia="ru-RU"/>
+        </w:rPr>
+        <w:t>log</w:t>
+      </w:r>
+      <w:r>
+        <w:rPr>
+          <w:rFonts w:ascii="Consolas" w:eastAsia="Times New Roman" w:hAnsi="Consolas" w:cs="Times New Roman"/>
+          <w:color w:val="D4D4D4"/>
+          <w:sz w:val="21"/>
+          <w:szCs w:val="21"/>
+          <w:lang w:val="en-US" w:eastAsia="ru-RU"/>
+        </w:rPr>
+        <w:t>(</w:t>
+      </w:r>
+      <w:proofErr w:type="spellStart"/>
+      <w:r>
+        <w:rPr>
+          <w:rFonts w:ascii="Consolas" w:eastAsia="Times New Roman" w:hAnsi="Consolas" w:cs="Times New Roman"/>
+          <w:color w:val="9CDCFE"/>
+          <w:sz w:val="21"/>
+          <w:szCs w:val="21"/>
+          <w:lang w:val="en-US" w:eastAsia="ru-RU"/>
+        </w:rPr>
+        <w:t>buk</w:t>
+      </w:r>
+      <w:proofErr w:type="spellEnd"/>
+      <w:r>
+        <w:rPr>
+          <w:rFonts w:ascii="Consolas" w:eastAsia="Times New Roman" w:hAnsi="Consolas" w:cs="Times New Roman"/>
+          <w:color w:val="D4D4D4"/>
+          <w:sz w:val="21"/>
+          <w:szCs w:val="21"/>
+          <w:lang w:val="en-US" w:eastAsia="ru-RU"/>
+        </w:rPr>
+        <w:t>);</w:t>
+      </w:r>
+    </w:p>
+    <w:p>
+      <w:pPr>
+        <w:shd w:val="clear" w:color="auto" w:fill="1E1E1E"/>
+        <w:spacing w:after="0" w:line="285" w:lineRule="atLeast"/>
+        <w:rPr>
+          <w:rFonts w:ascii="Consolas" w:eastAsia="Times New Roman" w:hAnsi="Consolas" w:cs="Times New Roman"/>
+          <w:color w:val="D4D4D4"/>
+          <w:sz w:val="21"/>
+          <w:szCs w:val="21"/>
+          <w:lang w:val="en-US" w:eastAsia="ru-RU"/>
+        </w:rPr>
+      </w:pPr>
+      <w:proofErr w:type="spellStart"/>
+      <w:r>
+        <w:rPr>
+          <w:rFonts w:ascii="Consolas" w:eastAsia="Times New Roman" w:hAnsi="Consolas" w:cs="Times New Roman"/>
+          <w:color w:val="9CDCFE"/>
+          <w:sz w:val="21"/>
+          <w:szCs w:val="21"/>
+          <w:lang w:val="en-US" w:eastAsia="ru-RU"/>
+        </w:rPr>
+        <w:t>buk</w:t>
+      </w:r>
+      <w:proofErr w:type="spellEnd"/>
+      <w:r>
+        <w:rPr>
+          <w:rFonts w:ascii="Consolas" w:eastAsia="Times New Roman" w:hAnsi="Consolas" w:cs="Times New Roman"/>
+          <w:color w:val="D4D4D4"/>
+          <w:sz w:val="21"/>
+          <w:szCs w:val="21"/>
+          <w:lang w:val="en-US" w:eastAsia="ru-RU"/>
+        </w:rPr>
+        <w:t>++;</w:t>
+      </w:r>
+    </w:p>
+    <w:p>
+      <w:pPr>
+        <w:shd w:val="clear" w:color="auto" w:fill="1E1E1E"/>
+        <w:spacing w:after="0" w:line="285" w:lineRule="atLeast"/>
+        <w:rPr>
+          <w:rFonts w:ascii="Consolas" w:eastAsia="Times New Roman" w:hAnsi="Consolas" w:cs="Times New Roman"/>
+          <w:color w:val="D4D4D4"/>
+          <w:sz w:val="21"/>
+          <w:szCs w:val="21"/>
+          <w:lang w:val="en-US" w:eastAsia="ru-RU"/>
+        </w:rPr>
+      </w:pPr>
+      <w:r>
+        <w:rPr>
+          <w:rFonts w:ascii="Consolas" w:eastAsia="Times New Roman" w:hAnsi="Consolas" w:cs="Times New Roman"/>
+          <w:color w:val="D4D4D4"/>
+          <w:sz w:val="21"/>
+          <w:szCs w:val="21"/>
+          <w:lang w:val="en-US" w:eastAsia="ru-RU"/>
+        </w:rPr>
+        <w:t>}</w:t>
+      </w:r>
+    </w:p>
+    <w:p>
+      <w:pPr>
+        <w:shd w:val="clear" w:color="auto" w:fill="1E1E1E"/>
+        <w:spacing w:after="0" w:line="285" w:lineRule="atLeast"/>
+        <w:rPr>
+          <w:rFonts w:ascii="Consolas" w:eastAsia="Times New Roman" w:hAnsi="Consolas" w:cs="Times New Roman"/>
+          <w:color w:val="D4D4D4"/>
+          <w:sz w:val="21"/>
+          <w:szCs w:val="21"/>
+          <w:lang w:val="en-US" w:eastAsia="ru-RU"/>
+        </w:rPr>
+      </w:pPr>
+      <w:r>
+        <w:rPr>
+          <w:rFonts w:ascii="Consolas" w:eastAsia="Times New Roman" w:hAnsi="Consolas" w:cs="Times New Roman"/>
+          <w:color w:val="C586C0"/>
+          <w:sz w:val="21"/>
+          <w:szCs w:val="21"/>
+          <w:lang w:val="en-US" w:eastAsia="ru-RU"/>
+        </w:rPr>
+        <w:t>while</w:t>
+      </w:r>
+      <w:r>
+        <w:rPr>
+          <w:rFonts w:ascii="Consolas" w:eastAsia="Times New Roman" w:hAnsi="Consolas" w:cs="Times New Roman"/>
+          <w:color w:val="D4D4D4"/>
+          <w:sz w:val="21"/>
+          <w:szCs w:val="21"/>
+          <w:lang w:val="en-US" w:eastAsia="ru-RU"/>
+        </w:rPr>
+        <w:t xml:space="preserve"> (</w:t>
+      </w:r>
+      <w:proofErr w:type="spellStart"/>
+      <w:r>
+        <w:rPr>
+          <w:rFonts w:ascii="Consolas" w:eastAsia="Times New Roman" w:hAnsi="Consolas" w:cs="Times New Roman"/>
+          <w:color w:val="9CDCFE"/>
+          <w:sz w:val="21"/>
+          <w:szCs w:val="21"/>
+          <w:lang w:val="en-US" w:eastAsia="ru-RU"/>
+        </w:rPr>
+        <w:t>buk</w:t>
+      </w:r>
+      <w:proofErr w:type="spellEnd"/>
+      <w:r>
+        <w:rPr>
+          <w:rFonts w:ascii="Consolas" w:eastAsia="Times New Roman" w:hAnsi="Consolas" w:cs="Times New Roman"/>
+          <w:color w:val="D4D4D4"/>
+          <w:sz w:val="21"/>
+          <w:szCs w:val="21"/>
+          <w:lang w:val="en-US" w:eastAsia="ru-RU"/>
+        </w:rPr>
+        <w:t xml:space="preserve"> &lt;= </w:t>
+      </w:r>
+      <w:r>
+        <w:rPr>
+          <w:rFonts w:ascii="Consolas" w:eastAsia="Times New Roman" w:hAnsi="Consolas" w:cs="Times New Roman"/>
+          <w:color w:val="B5CEA8"/>
+          <w:sz w:val="21"/>
+          <w:szCs w:val="21"/>
+          <w:lang w:val="en-US" w:eastAsia="ru-RU"/>
+        </w:rPr>
+        <w:t>60</w:t>
+      </w:r>
+      <w:r>
+        <w:rPr>
+          <w:rFonts w:ascii="Consolas" w:eastAsia="Times New Roman" w:hAnsi="Consolas" w:cs="Times New Roman"/>
+          <w:color w:val="D4D4D4"/>
+          <w:sz w:val="21"/>
+          <w:szCs w:val="21"/>
+          <w:lang w:val="en-US" w:eastAsia="ru-RU"/>
+        </w:rPr>
+        <w:t>);</w:t>
+      </w:r>
+    </w:p>
+    <w:p>
+      <w:pPr>
+        <w:rPr>
+          <w:lang w:val="en-US"/>
+        </w:rPr>
+      </w:pPr>
+      <w:r>
+        <w:rPr>
+          <w:lang w:val="en-US"/>
+        </w:rPr>
+        <w:t>for –</w:t>
+      </w:r>
+    </w:p>
+    <w:p>
+      <w:pPr>
+        <w:shd w:val="clear" w:color="auto" w:fill="1E1E1E"/>
+        <w:spacing w:after="0" w:line="285" w:lineRule="atLeast"/>
+        <w:rPr>
+          <w:rFonts w:ascii="Consolas" w:eastAsia="Times New Roman" w:hAnsi="Consolas" w:cs="Times New Roman"/>
+          <w:color w:val="D4D4D4"/>
+          <w:sz w:val="21"/>
+          <w:szCs w:val="21"/>
+          <w:lang w:val="en-US" w:eastAsia="ru-RU"/>
+        </w:rPr>
+      </w:pPr>
+      <w:r>
+        <w:rPr>
+          <w:rFonts w:ascii="Consolas" w:eastAsia="Times New Roman" w:hAnsi="Consolas" w:cs="Times New Roman"/>
+          <w:color w:val="C586C0"/>
+          <w:sz w:val="21"/>
+          <w:szCs w:val="21"/>
+          <w:lang w:val="en-US" w:eastAsia="ru-RU"/>
+        </w:rPr>
+        <w:lastRenderedPageBreak/>
+        <w:t>for</w:t>
+      </w:r>
+      <w:r>
+        <w:rPr>
+          <w:rFonts w:ascii="Consolas" w:eastAsia="Times New Roman" w:hAnsi="Consolas" w:cs="Times New Roman"/>
+          <w:color w:val="D4D4D4"/>
+          <w:sz w:val="21"/>
+          <w:szCs w:val="21"/>
+          <w:lang w:val="en-US" w:eastAsia="ru-RU"/>
+        </w:rPr>
+        <w:t xml:space="preserve"> (</w:t>
+      </w:r>
+      <w:r>
+        <w:rPr>
+          <w:rFonts w:ascii="Consolas" w:eastAsia="Times New Roman" w:hAnsi="Consolas" w:cs="Times New Roman"/>
+          <w:color w:val="569CD6"/>
+          <w:sz w:val="21"/>
+          <w:szCs w:val="21"/>
+          <w:lang w:val="en-US" w:eastAsia="ru-RU"/>
+        </w:rPr>
+        <w:t>let</w:t>
+      </w:r>
+      <w:r>
+        <w:rPr>
+          <w:rFonts w:ascii="Consolas" w:eastAsia="Times New Roman" w:hAnsi="Consolas" w:cs="Times New Roman"/>
+          <w:color w:val="D4D4D4"/>
+          <w:sz w:val="21"/>
+          <w:szCs w:val="21"/>
+          <w:lang w:val="en-US" w:eastAsia="ru-RU"/>
+        </w:rPr>
+        <w:t xml:space="preserve"> </w:t>
+      </w:r>
+      <w:proofErr w:type="spellStart"/>
+      <w:r>
+        <w:rPr>
+          <w:rFonts w:ascii="Consolas" w:eastAsia="Times New Roman" w:hAnsi="Consolas" w:cs="Times New Roman"/>
+          <w:color w:val="9CDCFE"/>
+          <w:sz w:val="21"/>
+          <w:szCs w:val="21"/>
+          <w:lang w:val="en-US" w:eastAsia="ru-RU"/>
+        </w:rPr>
+        <w:t>i</w:t>
+      </w:r>
+      <w:proofErr w:type="spellEnd"/>
+      <w:r>
+        <w:rPr>
+          <w:rFonts w:ascii="Consolas" w:eastAsia="Times New Roman" w:hAnsi="Consolas" w:cs="Times New Roman"/>
+          <w:color w:val="D4D4D4"/>
+          <w:sz w:val="21"/>
+          <w:szCs w:val="21"/>
+          <w:lang w:val="en-US" w:eastAsia="ru-RU"/>
+        </w:rPr>
+        <w:t xml:space="preserve"> = </w:t>
+      </w:r>
+      <w:r>
+        <w:rPr>
+          <w:rFonts w:ascii="Consolas" w:eastAsia="Times New Roman" w:hAnsi="Consolas" w:cs="Times New Roman"/>
+          <w:color w:val="B5CEA8"/>
+          <w:sz w:val="21"/>
+          <w:szCs w:val="21"/>
+          <w:lang w:val="en-US" w:eastAsia="ru-RU"/>
+        </w:rPr>
+        <w:t>1</w:t>
+      </w:r>
+      <w:r>
+        <w:rPr>
+          <w:rFonts w:ascii="Consolas" w:eastAsia="Times New Roman" w:hAnsi="Consolas" w:cs="Times New Roman"/>
+          <w:color w:val="D4D4D4"/>
+          <w:sz w:val="21"/>
+          <w:szCs w:val="21"/>
+          <w:lang w:val="en-US" w:eastAsia="ru-RU"/>
+        </w:rPr>
+        <w:t xml:space="preserve">; </w:t>
+      </w:r>
+      <w:proofErr w:type="spellStart"/>
+      <w:r>
+        <w:rPr>
+          <w:rFonts w:ascii="Consolas" w:eastAsia="Times New Roman" w:hAnsi="Consolas" w:cs="Times New Roman"/>
+          <w:color w:val="9CDCFE"/>
+          <w:sz w:val="21"/>
+          <w:szCs w:val="21"/>
+          <w:lang w:val="en-US" w:eastAsia="ru-RU"/>
+        </w:rPr>
+        <w:t>i</w:t>
+      </w:r>
+      <w:proofErr w:type="spellEnd"/>
+      <w:r>
+        <w:rPr>
+          <w:rFonts w:ascii="Consolas" w:eastAsia="Times New Roman" w:hAnsi="Consolas" w:cs="Times New Roman"/>
+          <w:color w:val="D4D4D4"/>
+          <w:sz w:val="21"/>
+          <w:szCs w:val="21"/>
+          <w:lang w:val="en-US" w:eastAsia="ru-RU"/>
+        </w:rPr>
+        <w:t xml:space="preserve"> &lt; </w:t>
+      </w:r>
+      <w:r>
+        <w:rPr>
+          <w:rFonts w:ascii="Consolas" w:eastAsia="Times New Roman" w:hAnsi="Consolas" w:cs="Times New Roman"/>
+          <w:color w:val="B5CEA8"/>
+          <w:sz w:val="21"/>
+          <w:szCs w:val="21"/>
+          <w:lang w:val="en-US" w:eastAsia="ru-RU"/>
+        </w:rPr>
+        <w:t>10</w:t>
+      </w:r>
+      <w:r>
+        <w:rPr>
+          <w:rFonts w:ascii="Consolas" w:eastAsia="Times New Roman" w:hAnsi="Consolas" w:cs="Times New Roman"/>
+          <w:color w:val="D4D4D4"/>
+          <w:sz w:val="21"/>
+          <w:szCs w:val="21"/>
+          <w:lang w:val="en-US" w:eastAsia="ru-RU"/>
+        </w:rPr>
+        <w:t xml:space="preserve">; </w:t>
+      </w:r>
+      <w:proofErr w:type="spellStart"/>
+      <w:r>
+        <w:rPr>
+          <w:rFonts w:ascii="Consolas" w:eastAsia="Times New Roman" w:hAnsi="Consolas" w:cs="Times New Roman"/>
+          <w:color w:val="9CDCFE"/>
+          <w:sz w:val="21"/>
+          <w:szCs w:val="21"/>
+          <w:lang w:val="en-US" w:eastAsia="ru-RU"/>
+        </w:rPr>
+        <w:t>i</w:t>
+      </w:r>
+      <w:proofErr w:type="spellEnd"/>
+      <w:r>
+        <w:rPr>
+          <w:rFonts w:ascii="Consolas" w:eastAsia="Times New Roman" w:hAnsi="Consolas" w:cs="Times New Roman"/>
+          <w:color w:val="D4D4D4"/>
+          <w:sz w:val="21"/>
+          <w:szCs w:val="21"/>
+          <w:lang w:val="en-US" w:eastAsia="ru-RU"/>
+        </w:rPr>
+        <w:t>+</w:t>
+      </w:r>
+      <w:proofErr w:type="gramStart"/>
+      <w:r>
+        <w:rPr>
+          <w:rFonts w:ascii="Consolas" w:eastAsia="Times New Roman" w:hAnsi="Consolas" w:cs="Times New Roman"/>
+          <w:color w:val="D4D4D4"/>
+          <w:sz w:val="21"/>
+          <w:szCs w:val="21"/>
+          <w:lang w:val="en-US" w:eastAsia="ru-RU"/>
+        </w:rPr>
+        <w:t>+){</w:t>
+      </w:r>
+      <w:proofErr w:type="gramEnd"/>
+    </w:p>
+    <w:p>
+      <w:pPr>
+        <w:shd w:val="clear" w:color="auto" w:fill="1E1E1E"/>
+        <w:spacing w:after="0" w:line="285" w:lineRule="atLeast"/>
+        <w:rPr>
+          <w:rFonts w:ascii="Consolas" w:eastAsia="Times New Roman" w:hAnsi="Consolas" w:cs="Times New Roman"/>
+          <w:color w:val="D4D4D4"/>
+          <w:sz w:val="21"/>
+          <w:szCs w:val="21"/>
+          <w:lang w:val="en-US" w:eastAsia="ru-RU"/>
+        </w:rPr>
+      </w:pPr>
+      <w:r>
+        <w:rPr>
+          <w:rFonts w:ascii="Consolas" w:eastAsia="Times New Roman" w:hAnsi="Consolas" w:cs="Times New Roman"/>
+          <w:color w:val="D4D4D4"/>
+          <w:sz w:val="21"/>
+          <w:szCs w:val="21"/>
+          <w:lang w:val="en-US" w:eastAsia="ru-RU"/>
+        </w:rPr>
+        <w:t xml:space="preserve">    </w:t>
+      </w:r>
+      <w:proofErr w:type="gramStart"/>
+      <w:r>
+        <w:rPr>
+          <w:rFonts w:ascii="Consolas" w:eastAsia="Times New Roman" w:hAnsi="Consolas" w:cs="Times New Roman"/>
+          <w:color w:val="C586C0"/>
+          <w:sz w:val="21"/>
+          <w:szCs w:val="21"/>
+          <w:lang w:val="en-US" w:eastAsia="ru-RU"/>
+        </w:rPr>
+        <w:t>if</w:t>
+      </w:r>
+      <w:r>
+        <w:rPr>
+          <w:rFonts w:ascii="Consolas" w:eastAsia="Times New Roman" w:hAnsi="Consolas" w:cs="Times New Roman"/>
+          <w:color w:val="D4D4D4"/>
+          <w:sz w:val="21"/>
+          <w:szCs w:val="21"/>
+          <w:lang w:val="en-US" w:eastAsia="ru-RU"/>
+        </w:rPr>
+        <w:t>(</w:t>
+      </w:r>
+      <w:proofErr w:type="spellStart"/>
+      <w:proofErr w:type="gramEnd"/>
+      <w:r>
+        <w:rPr>
+          <w:rFonts w:ascii="Consolas" w:eastAsia="Times New Roman" w:hAnsi="Consolas" w:cs="Times New Roman"/>
+          <w:color w:val="9CDCFE"/>
+          <w:sz w:val="21"/>
+          <w:szCs w:val="21"/>
+          <w:lang w:val="en-US" w:eastAsia="ru-RU"/>
+        </w:rPr>
+        <w:t>i</w:t>
+      </w:r>
+      <w:proofErr w:type="spellEnd"/>
+      <w:r>
+        <w:rPr>
+          <w:rFonts w:ascii="Consolas" w:eastAsia="Times New Roman" w:hAnsi="Consolas" w:cs="Times New Roman"/>
+          <w:color w:val="D4D4D4"/>
+          <w:sz w:val="21"/>
+          <w:szCs w:val="21"/>
+          <w:lang w:val="en-US" w:eastAsia="ru-RU"/>
+        </w:rPr>
+        <w:t xml:space="preserve"> === </w:t>
+      </w:r>
+      <w:r>
+        <w:rPr>
+          <w:rFonts w:ascii="Consolas" w:eastAsia="Times New Roman" w:hAnsi="Consolas" w:cs="Times New Roman"/>
+          <w:color w:val="B5CEA8"/>
+          <w:sz w:val="21"/>
+          <w:szCs w:val="21"/>
+          <w:lang w:val="en-US" w:eastAsia="ru-RU"/>
+        </w:rPr>
+        <w:t>6</w:t>
+      </w:r>
+      <w:r>
+        <w:rPr>
+          <w:rFonts w:ascii="Consolas" w:eastAsia="Times New Roman" w:hAnsi="Consolas" w:cs="Times New Roman"/>
+          <w:color w:val="D4D4D4"/>
+          <w:sz w:val="21"/>
+          <w:szCs w:val="21"/>
+          <w:lang w:val="en-US" w:eastAsia="ru-RU"/>
+        </w:rPr>
+        <w:t xml:space="preserve"> ){</w:t>
+      </w:r>
+    </w:p>
+    <w:p>
+      <w:pPr>
+        <w:shd w:val="clear" w:color="auto" w:fill="1E1E1E"/>
+        <w:spacing w:after="0" w:line="285" w:lineRule="atLeast"/>
+        <w:rPr>
+          <w:rFonts w:ascii="Consolas" w:eastAsia="Times New Roman" w:hAnsi="Consolas" w:cs="Times New Roman"/>
+          <w:color w:val="D4D4D4"/>
+          <w:sz w:val="21"/>
+          <w:szCs w:val="21"/>
+          <w:lang w:val="en-US" w:eastAsia="ru-RU"/>
+        </w:rPr>
+      </w:pPr>
+      <w:r>
+        <w:rPr>
+          <w:rFonts w:ascii="Consolas" w:eastAsia="Times New Roman" w:hAnsi="Consolas" w:cs="Times New Roman"/>
+          <w:color w:val="D4D4D4"/>
+          <w:sz w:val="21"/>
+          <w:szCs w:val="21"/>
+          <w:lang w:val="en-US" w:eastAsia="ru-RU"/>
+        </w:rPr>
+        <w:t xml:space="preserve">        </w:t>
+      </w:r>
+      <w:r>
+        <w:rPr>
+          <w:rFonts w:ascii="Consolas" w:eastAsia="Times New Roman" w:hAnsi="Consolas" w:cs="Times New Roman"/>
+          <w:color w:val="C586C0"/>
+          <w:sz w:val="21"/>
+          <w:szCs w:val="21"/>
+          <w:lang w:val="en-US" w:eastAsia="ru-RU"/>
+        </w:rPr>
+        <w:t>break</w:t>
+      </w:r>
+      <w:r>
+        <w:rPr>
+          <w:rFonts w:ascii="Consolas" w:eastAsia="Times New Roman" w:hAnsi="Consolas" w:cs="Times New Roman"/>
+          <w:color w:val="D4D4D4"/>
+          <w:sz w:val="21"/>
+          <w:szCs w:val="21"/>
+          <w:lang w:val="en-US" w:eastAsia="ru-RU"/>
+        </w:rPr>
+        <w:t>;</w:t>
+      </w:r>
+    </w:p>
+    <w:p>
+      <w:pPr>
+        <w:shd w:val="clear" w:color="auto" w:fill="1E1E1E"/>
+        <w:spacing w:after="0" w:line="285" w:lineRule="atLeast"/>
+        <w:rPr>
+          <w:rFonts w:ascii="Consolas" w:eastAsia="Times New Roman" w:hAnsi="Consolas" w:cs="Times New Roman"/>
+          <w:color w:val="D4D4D4"/>
+          <w:sz w:val="21"/>
+          <w:szCs w:val="21"/>
+          <w:lang w:val="en-US" w:eastAsia="ru-RU"/>
+        </w:rPr>
+      </w:pPr>
+      <w:r>
+        <w:rPr>
+          <w:rFonts w:ascii="Consolas" w:eastAsia="Times New Roman" w:hAnsi="Consolas" w:cs="Times New Roman"/>
+          <w:color w:val="D4D4D4"/>
+          <w:sz w:val="21"/>
+          <w:szCs w:val="21"/>
+          <w:lang w:val="en-US" w:eastAsia="ru-RU"/>
+        </w:rPr>
+        <w:t>    }</w:t>
+      </w:r>
+    </w:p>
+    <w:p>
+      <w:pPr>
+        <w:shd w:val="clear" w:color="auto" w:fill="1E1E1E"/>
+        <w:spacing w:after="0" w:line="285" w:lineRule="atLeast"/>
+        <w:rPr>
+          <w:rFonts w:ascii="Consolas" w:eastAsia="Times New Roman" w:hAnsi="Consolas" w:cs="Times New Roman"/>
+          <w:color w:val="D4D4D4"/>
+          <w:sz w:val="21"/>
+          <w:szCs w:val="21"/>
+          <w:lang w:val="en-US" w:eastAsia="ru-RU"/>
+        </w:rPr>
+      </w:pPr>
+      <w:r>
+        <w:rPr>
+          <w:rFonts w:ascii="Consolas" w:eastAsia="Times New Roman" w:hAnsi="Consolas" w:cs="Times New Roman"/>
+          <w:color w:val="D4D4D4"/>
+          <w:sz w:val="21"/>
+          <w:szCs w:val="21"/>
+          <w:lang w:val="en-US" w:eastAsia="ru-RU"/>
+        </w:rPr>
+        <w:t xml:space="preserve">    </w:t>
+      </w:r>
+      <w:r>
+        <w:rPr>
+          <w:rFonts w:ascii="Consolas" w:eastAsia="Times New Roman" w:hAnsi="Consolas" w:cs="Times New Roman"/>
+          <w:color w:val="9CDCFE"/>
+          <w:sz w:val="21"/>
+          <w:szCs w:val="21"/>
+          <w:lang w:val="en-US" w:eastAsia="ru-RU"/>
+        </w:rPr>
+        <w:t>console</w:t>
+      </w:r>
+      <w:r>
+        <w:rPr>
+          <w:rFonts w:ascii="Consolas" w:eastAsia="Times New Roman" w:hAnsi="Consolas" w:cs="Times New Roman"/>
+          <w:color w:val="D4D4D4"/>
+          <w:sz w:val="21"/>
+          <w:szCs w:val="21"/>
+          <w:lang w:val="en-US" w:eastAsia="ru-RU"/>
+        </w:rPr>
+        <w:t>.</w:t>
+      </w:r>
+      <w:r>
+        <w:rPr>
+          <w:rFonts w:ascii="Consolas" w:eastAsia="Times New Roman" w:hAnsi="Consolas" w:cs="Times New Roman"/>
+          <w:color w:val="DCDCAA"/>
+          <w:sz w:val="21"/>
+          <w:szCs w:val="21"/>
+          <w:lang w:val="en-US" w:eastAsia="ru-RU"/>
+        </w:rPr>
+        <w:t>log</w:t>
+      </w:r>
+      <w:r>
+        <w:rPr>
+          <w:rFonts w:ascii="Consolas" w:eastAsia="Times New Roman" w:hAnsi="Consolas" w:cs="Times New Roman"/>
+          <w:color w:val="D4D4D4"/>
+          <w:sz w:val="21"/>
+          <w:szCs w:val="21"/>
+          <w:lang w:val="en-US" w:eastAsia="ru-RU"/>
+        </w:rPr>
+        <w:t>(</w:t>
+      </w:r>
+      <w:proofErr w:type="spellStart"/>
+      <w:r>
+        <w:rPr>
+          <w:rFonts w:ascii="Consolas" w:eastAsia="Times New Roman" w:hAnsi="Consolas" w:cs="Times New Roman"/>
+          <w:color w:val="9CDCFE"/>
+          <w:sz w:val="21"/>
+          <w:szCs w:val="21"/>
+          <w:lang w:val="en-US" w:eastAsia="ru-RU"/>
+        </w:rPr>
+        <w:t>i</w:t>
+      </w:r>
+      <w:proofErr w:type="spellEnd"/>
+      <w:r>
+        <w:rPr>
+          <w:rFonts w:ascii="Consolas" w:eastAsia="Times New Roman" w:hAnsi="Consolas" w:cs="Times New Roman"/>
+          <w:color w:val="D4D4D4"/>
+          <w:sz w:val="21"/>
+          <w:szCs w:val="21"/>
+          <w:lang w:val="en-US" w:eastAsia="ru-RU"/>
+        </w:rPr>
+        <w:t>);</w:t>
+      </w:r>
+    </w:p>
+    <w:p>
+      <w:pPr>
+        <w:shd w:val="clear" w:color="auto" w:fill="1E1E1E"/>
+        <w:spacing w:after="0" w:line="285" w:lineRule="atLeast"/>
+        <w:rPr>
+          <w:rFonts w:ascii="Consolas" w:eastAsia="Times New Roman" w:hAnsi="Consolas" w:cs="Times New Roman"/>
+          <w:color w:val="D4D4D4"/>
+          <w:sz w:val="21"/>
+          <w:szCs w:val="21"/>
+          <w:lang w:val="en-US" w:eastAsia="ru-RU"/>
+        </w:rPr>
+      </w:pPr>
+      <w:r>
+        <w:rPr>
+          <w:rFonts w:ascii="Consolas" w:eastAsia="Times New Roman" w:hAnsi="Consolas" w:cs="Times New Roman"/>
+          <w:color w:val="D4D4D4"/>
+          <w:sz w:val="21"/>
+          <w:szCs w:val="21"/>
+          <w:lang w:val="en-US" w:eastAsia="ru-RU"/>
+        </w:rPr>
+        <w:t>}</w:t>
+      </w:r>
+    </w:p>
+    <w:p>
+      <w:pPr>
+        <w:shd w:val="clear" w:color="auto" w:fill="1E1E1E"/>
+        <w:spacing w:after="0" w:line="285" w:lineRule="atLeast"/>
+        <w:rPr>
+          <w:rFonts w:ascii="Consolas" w:eastAsia="Times New Roman" w:hAnsi="Consolas" w:cs="Times New Roman"/>
+          <w:color w:val="D4D4D4"/>
+          <w:sz w:val="21"/>
+          <w:szCs w:val="21"/>
+          <w:lang w:val="en-US" w:eastAsia="ru-RU"/>
+        </w:rPr>
+      </w:pPr>
+      <w:r>
+        <w:rPr>
+          <w:rFonts w:ascii="Consolas" w:eastAsia="Times New Roman" w:hAnsi="Consolas" w:cs="Times New Roman"/>
+          <w:color w:val="D4D4D4"/>
+          <w:sz w:val="21"/>
+          <w:szCs w:val="21"/>
+          <w:lang w:eastAsia="ru-RU"/>
+        </w:rPr>
+        <w:t>Где</w:t>
+      </w:r>
+      <w:r>
+        <w:rPr>
+          <w:rFonts w:ascii="Consolas" w:eastAsia="Times New Roman" w:hAnsi="Consolas" w:cs="Times New Roman"/>
+          <w:color w:val="D4D4D4"/>
+          <w:sz w:val="21"/>
+          <w:szCs w:val="21"/>
+          <w:lang w:val="en-US" w:eastAsia="ru-RU"/>
+        </w:rPr>
+        <w:t xml:space="preserve"> </w:t>
+      </w:r>
+      <w:r>
+        <w:rPr>
+          <w:rFonts w:ascii="Consolas" w:eastAsia="Times New Roman" w:hAnsi="Consolas" w:cs="Times New Roman"/>
+          <w:color w:val="D4D4D4"/>
+          <w:sz w:val="21"/>
+          <w:szCs w:val="21"/>
+          <w:lang w:val="en-US" w:eastAsia="ru-RU"/>
+        </w:rPr>
+        <w:t>break</w:t>
+      </w:r>
+      <w:r>
+        <w:rPr>
+          <w:rFonts w:ascii="Consolas" w:eastAsia="Times New Roman" w:hAnsi="Consolas" w:cs="Times New Roman"/>
+          <w:color w:val="D4D4D4"/>
+          <w:sz w:val="21"/>
+          <w:szCs w:val="21"/>
+          <w:lang w:val="en-US" w:eastAsia="ru-RU"/>
+        </w:rPr>
+        <w:t xml:space="preserve"> – </w:t>
+      </w:r>
+      <w:r>
+        <w:rPr>
+          <w:rFonts w:ascii="Consolas" w:eastAsia="Times New Roman" w:hAnsi="Consolas" w:cs="Times New Roman"/>
+          <w:color w:val="D4D4D4"/>
+          <w:sz w:val="21"/>
+          <w:szCs w:val="21"/>
+          <w:lang w:eastAsia="ru-RU"/>
+        </w:rPr>
+        <w:t>прерывает</w:t>
+      </w:r>
+      <w:r>
+        <w:rPr>
+          <w:rFonts w:ascii="Consolas" w:eastAsia="Times New Roman" w:hAnsi="Consolas" w:cs="Times New Roman"/>
+          <w:color w:val="D4D4D4"/>
+          <w:sz w:val="21"/>
+          <w:szCs w:val="21"/>
+          <w:lang w:val="en-US" w:eastAsia="ru-RU"/>
+        </w:rPr>
+        <w:t xml:space="preserve"> </w:t>
+      </w:r>
+      <w:r>
+        <w:rPr>
+          <w:rFonts w:ascii="Consolas" w:eastAsia="Times New Roman" w:hAnsi="Consolas" w:cs="Times New Roman"/>
+          <w:color w:val="D4D4D4"/>
+          <w:sz w:val="21"/>
+          <w:szCs w:val="21"/>
+          <w:lang w:eastAsia="ru-RU"/>
+        </w:rPr>
+        <w:t>цикл</w:t>
+      </w:r>
+      <w:r>
+        <w:rPr>
+          <w:rFonts w:ascii="Consolas" w:eastAsia="Times New Roman" w:hAnsi="Consolas" w:cs="Times New Roman"/>
+          <w:color w:val="D4D4D4"/>
+          <w:sz w:val="21"/>
+          <w:szCs w:val="21"/>
+          <w:lang w:val="en-US" w:eastAsia="ru-RU"/>
+        </w:rPr>
+        <w:t xml:space="preserve"> </w:t>
+      </w:r>
+      <w:r>
+        <w:rPr>
+          <w:rFonts w:ascii="Consolas" w:eastAsia="Times New Roman" w:hAnsi="Consolas" w:cs="Times New Roman"/>
+          <w:color w:val="D4D4D4"/>
+          <w:sz w:val="21"/>
+          <w:szCs w:val="21"/>
+          <w:lang w:eastAsia="ru-RU"/>
+        </w:rPr>
+        <w:t>на</w:t>
+      </w:r>
+      <w:r>
+        <w:rPr>
+          <w:rFonts w:ascii="Consolas" w:eastAsia="Times New Roman" w:hAnsi="Consolas" w:cs="Times New Roman"/>
+          <w:color w:val="D4D4D4"/>
+          <w:sz w:val="21"/>
+          <w:szCs w:val="21"/>
+          <w:lang w:val="en-US" w:eastAsia="ru-RU"/>
+        </w:rPr>
+        <w:t xml:space="preserve"> </w:t>
+      </w:r>
+      <w:r>
+        <w:rPr>
+          <w:rFonts w:ascii="Consolas" w:eastAsia="Times New Roman" w:hAnsi="Consolas" w:cs="Times New Roman"/>
+          <w:color w:val="D4D4D4"/>
+          <w:sz w:val="21"/>
+          <w:szCs w:val="21"/>
+          <w:lang w:eastAsia="ru-RU"/>
+        </w:rPr>
+        <w:t>цифре</w:t>
+      </w:r>
+      <w:r>
+        <w:rPr>
+          <w:rFonts w:ascii="Consolas" w:eastAsia="Times New Roman" w:hAnsi="Consolas" w:cs="Times New Roman"/>
+          <w:color w:val="D4D4D4"/>
+          <w:sz w:val="21"/>
+          <w:szCs w:val="21"/>
+          <w:lang w:val="en-US" w:eastAsia="ru-RU"/>
+        </w:rPr>
+        <w:t xml:space="preserve"> 6.</w:t>
+      </w:r>
+    </w:p>
+    <w:p>
+      <w:pPr>
+        <w:shd w:val="clear" w:color="auto" w:fill="1E1E1E"/>
+        <w:spacing w:after="0" w:line="285" w:lineRule="atLeast"/>
+        <w:rPr>
+          <w:rFonts w:ascii="Consolas" w:eastAsia="Times New Roman" w:hAnsi="Consolas" w:cs="Times New Roman"/>
+          <w:color w:val="D4D4D4"/>
+          <w:sz w:val="21"/>
+          <w:szCs w:val="21"/>
+          <w:lang w:val="en-US" w:eastAsia="ru-RU"/>
+        </w:rPr>
+      </w:pPr>
+    </w:p>
+    <w:p>
+      <w:pPr>
+        <w:shd w:val="clear" w:color="auto" w:fill="1E1E1E"/>
+        <w:spacing w:after="0" w:line="285" w:lineRule="atLeast"/>
+        <w:rPr>
+          <w:rFonts w:ascii="Consolas" w:eastAsia="Times New Roman" w:hAnsi="Consolas" w:cs="Times New Roman"/>
+          <w:color w:val="D4D4D4"/>
+          <w:sz w:val="21"/>
+          <w:szCs w:val="21"/>
+          <w:lang w:val="en-US" w:eastAsia="ru-RU"/>
+        </w:rPr>
+      </w:pPr>
+      <w:r>
+        <w:rPr>
+          <w:rFonts w:ascii="Consolas" w:eastAsia="Times New Roman" w:hAnsi="Consolas" w:cs="Times New Roman"/>
+          <w:color w:val="C586C0"/>
+          <w:sz w:val="21"/>
+          <w:szCs w:val="21"/>
+          <w:lang w:val="en-US" w:eastAsia="ru-RU"/>
+        </w:rPr>
+        <w:t>for</w:t>
+      </w:r>
+      <w:r>
+        <w:rPr>
+          <w:rFonts w:ascii="Consolas" w:eastAsia="Times New Roman" w:hAnsi="Consolas" w:cs="Times New Roman"/>
+          <w:color w:val="D4D4D4"/>
+          <w:sz w:val="21"/>
+          <w:szCs w:val="21"/>
+          <w:lang w:val="en-US" w:eastAsia="ru-RU"/>
+        </w:rPr>
+        <w:t xml:space="preserve"> (</w:t>
+      </w:r>
+      <w:r>
+        <w:rPr>
+          <w:rFonts w:ascii="Consolas" w:eastAsia="Times New Roman" w:hAnsi="Consolas" w:cs="Times New Roman"/>
+          <w:color w:val="569CD6"/>
+          <w:sz w:val="21"/>
+          <w:szCs w:val="21"/>
+          <w:lang w:val="en-US" w:eastAsia="ru-RU"/>
+        </w:rPr>
+        <w:t>let</w:t>
+      </w:r>
+      <w:r>
+        <w:rPr>
+          <w:rFonts w:ascii="Consolas" w:eastAsia="Times New Roman" w:hAnsi="Consolas" w:cs="Times New Roman"/>
+          <w:color w:val="D4D4D4"/>
+          <w:sz w:val="21"/>
+          <w:szCs w:val="21"/>
+          <w:lang w:val="en-US" w:eastAsia="ru-RU"/>
+        </w:rPr>
+        <w:t xml:space="preserve"> </w:t>
+      </w:r>
+      <w:proofErr w:type="spellStart"/>
+      <w:r>
+        <w:rPr>
+          <w:rFonts w:ascii="Consolas" w:eastAsia="Times New Roman" w:hAnsi="Consolas" w:cs="Times New Roman"/>
+          <w:color w:val="9CDCFE"/>
+          <w:sz w:val="21"/>
+          <w:szCs w:val="21"/>
+          <w:lang w:val="en-US" w:eastAsia="ru-RU"/>
+        </w:rPr>
+        <w:t>i</w:t>
+      </w:r>
+      <w:proofErr w:type="spellEnd"/>
+      <w:r>
+        <w:rPr>
+          <w:rFonts w:ascii="Consolas" w:eastAsia="Times New Roman" w:hAnsi="Consolas" w:cs="Times New Roman"/>
+          <w:color w:val="D4D4D4"/>
+          <w:sz w:val="21"/>
+          <w:szCs w:val="21"/>
+          <w:lang w:val="en-US" w:eastAsia="ru-RU"/>
+        </w:rPr>
+        <w:t xml:space="preserve"> = </w:t>
+      </w:r>
+      <w:r>
+        <w:rPr>
+          <w:rFonts w:ascii="Consolas" w:eastAsia="Times New Roman" w:hAnsi="Consolas" w:cs="Times New Roman"/>
+          <w:color w:val="B5CEA8"/>
+          <w:sz w:val="21"/>
+          <w:szCs w:val="21"/>
+          <w:lang w:val="en-US" w:eastAsia="ru-RU"/>
+        </w:rPr>
+        <w:t>1</w:t>
+      </w:r>
+      <w:r>
+        <w:rPr>
+          <w:rFonts w:ascii="Consolas" w:eastAsia="Times New Roman" w:hAnsi="Consolas" w:cs="Times New Roman"/>
+          <w:color w:val="D4D4D4"/>
+          <w:sz w:val="21"/>
+          <w:szCs w:val="21"/>
+          <w:lang w:val="en-US" w:eastAsia="ru-RU"/>
+        </w:rPr>
+        <w:t xml:space="preserve">; </w:t>
+      </w:r>
+      <w:proofErr w:type="spellStart"/>
+      <w:r>
+        <w:rPr>
+          <w:rFonts w:ascii="Consolas" w:eastAsia="Times New Roman" w:hAnsi="Consolas" w:cs="Times New Roman"/>
+          <w:color w:val="9CDCFE"/>
+          <w:sz w:val="21"/>
+          <w:szCs w:val="21"/>
+          <w:lang w:val="en-US" w:eastAsia="ru-RU"/>
+        </w:rPr>
+        <w:t>i</w:t>
+      </w:r>
+      <w:proofErr w:type="spellEnd"/>
+      <w:r>
+        <w:rPr>
+          <w:rFonts w:ascii="Consolas" w:eastAsia="Times New Roman" w:hAnsi="Consolas" w:cs="Times New Roman"/>
+          <w:color w:val="D4D4D4"/>
+          <w:sz w:val="21"/>
+          <w:szCs w:val="21"/>
+          <w:lang w:val="en-US" w:eastAsia="ru-RU"/>
+        </w:rPr>
+        <w:t xml:space="preserve"> &lt; </w:t>
+      </w:r>
+      <w:r>
+        <w:rPr>
+          <w:rFonts w:ascii="Consolas" w:eastAsia="Times New Roman" w:hAnsi="Consolas" w:cs="Times New Roman"/>
+          <w:color w:val="B5CEA8"/>
+          <w:sz w:val="21"/>
+          <w:szCs w:val="21"/>
+          <w:lang w:val="en-US" w:eastAsia="ru-RU"/>
+        </w:rPr>
+        <w:t>10</w:t>
+      </w:r>
+      <w:r>
+        <w:rPr>
+          <w:rFonts w:ascii="Consolas" w:eastAsia="Times New Roman" w:hAnsi="Consolas" w:cs="Times New Roman"/>
+          <w:color w:val="D4D4D4"/>
+          <w:sz w:val="21"/>
+          <w:szCs w:val="21"/>
+          <w:lang w:val="en-US" w:eastAsia="ru-RU"/>
+        </w:rPr>
+        <w:t xml:space="preserve">; </w:t>
+      </w:r>
+      <w:proofErr w:type="spellStart"/>
+      <w:r>
+        <w:rPr>
+          <w:rFonts w:ascii="Consolas" w:eastAsia="Times New Roman" w:hAnsi="Consolas" w:cs="Times New Roman"/>
+          <w:color w:val="9CDCFE"/>
+          <w:sz w:val="21"/>
+          <w:szCs w:val="21"/>
+          <w:lang w:val="en-US" w:eastAsia="ru-RU"/>
+        </w:rPr>
+        <w:t>i</w:t>
+      </w:r>
+      <w:proofErr w:type="spellEnd"/>
+      <w:r>
+        <w:rPr>
+          <w:rFonts w:ascii="Consolas" w:eastAsia="Times New Roman" w:hAnsi="Consolas" w:cs="Times New Roman"/>
+          <w:color w:val="D4D4D4"/>
+          <w:sz w:val="21"/>
+          <w:szCs w:val="21"/>
+          <w:lang w:val="en-US" w:eastAsia="ru-RU"/>
+        </w:rPr>
+        <w:t>+</w:t>
+      </w:r>
+      <w:proofErr w:type="gramStart"/>
+      <w:r>
+        <w:rPr>
+          <w:rFonts w:ascii="Consolas" w:eastAsia="Times New Roman" w:hAnsi="Consolas" w:cs="Times New Roman"/>
+          <w:color w:val="D4D4D4"/>
+          <w:sz w:val="21"/>
+          <w:szCs w:val="21"/>
+          <w:lang w:val="en-US" w:eastAsia="ru-RU"/>
+        </w:rPr>
+        <w:t>+){</w:t>
+      </w:r>
+      <w:proofErr w:type="gramEnd"/>
+    </w:p>
+    <w:p>
+      <w:pPr>
+        <w:shd w:val="clear" w:color="auto" w:fill="1E1E1E"/>
+        <w:spacing w:after="0" w:line="285" w:lineRule="atLeast"/>
+        <w:rPr>
+          <w:rFonts w:ascii="Consolas" w:eastAsia="Times New Roman" w:hAnsi="Consolas" w:cs="Times New Roman"/>
+          <w:color w:val="D4D4D4"/>
+          <w:sz w:val="21"/>
+          <w:szCs w:val="21"/>
+          <w:lang w:val="en-US" w:eastAsia="ru-RU"/>
+        </w:rPr>
+      </w:pPr>
+      <w:r>
+        <w:rPr>
+          <w:rFonts w:ascii="Consolas" w:eastAsia="Times New Roman" w:hAnsi="Consolas" w:cs="Times New Roman"/>
+          <w:color w:val="D4D4D4"/>
+          <w:sz w:val="21"/>
+          <w:szCs w:val="21"/>
+          <w:lang w:val="en-US" w:eastAsia="ru-RU"/>
+        </w:rPr>
+        <w:t xml:space="preserve">    </w:t>
+      </w:r>
+      <w:proofErr w:type="gramStart"/>
+      <w:r>
+        <w:rPr>
+          <w:rFonts w:ascii="Consolas" w:eastAsia="Times New Roman" w:hAnsi="Consolas" w:cs="Times New Roman"/>
+          <w:color w:val="C586C0"/>
+          <w:sz w:val="21"/>
+          <w:szCs w:val="21"/>
+          <w:lang w:val="en-US" w:eastAsia="ru-RU"/>
+        </w:rPr>
+        <w:t>if</w:t>
+      </w:r>
+      <w:r>
+        <w:rPr>
+          <w:rFonts w:ascii="Consolas" w:eastAsia="Times New Roman" w:hAnsi="Consolas" w:cs="Times New Roman"/>
+          <w:color w:val="D4D4D4"/>
+          <w:sz w:val="21"/>
+          <w:szCs w:val="21"/>
+          <w:lang w:val="en-US" w:eastAsia="ru-RU"/>
+        </w:rPr>
+        <w:t>(</w:t>
+      </w:r>
+      <w:proofErr w:type="spellStart"/>
+      <w:proofErr w:type="gramEnd"/>
+      <w:r>
+        <w:rPr>
+          <w:rFonts w:ascii="Consolas" w:eastAsia="Times New Roman" w:hAnsi="Consolas" w:cs="Times New Roman"/>
+          <w:color w:val="9CDCFE"/>
+          <w:sz w:val="21"/>
+          <w:szCs w:val="21"/>
+          <w:lang w:val="en-US" w:eastAsia="ru-RU"/>
+        </w:rPr>
+        <w:t>i</w:t>
+      </w:r>
+      <w:proofErr w:type="spellEnd"/>
+      <w:r>
+        <w:rPr>
+          <w:rFonts w:ascii="Consolas" w:eastAsia="Times New Roman" w:hAnsi="Consolas" w:cs="Times New Roman"/>
+          <w:color w:val="D4D4D4"/>
+          <w:sz w:val="21"/>
+          <w:szCs w:val="21"/>
+          <w:lang w:val="en-US" w:eastAsia="ru-RU"/>
+        </w:rPr>
+        <w:t xml:space="preserve"> === </w:t>
+      </w:r>
+      <w:r>
+        <w:rPr>
+          <w:rFonts w:ascii="Consolas" w:eastAsia="Times New Roman" w:hAnsi="Consolas" w:cs="Times New Roman"/>
+          <w:color w:val="B5CEA8"/>
+          <w:sz w:val="21"/>
+          <w:szCs w:val="21"/>
+          <w:lang w:val="en-US" w:eastAsia="ru-RU"/>
+        </w:rPr>
+        <w:t>6</w:t>
+      </w:r>
+      <w:r>
+        <w:rPr>
+          <w:rFonts w:ascii="Consolas" w:eastAsia="Times New Roman" w:hAnsi="Consolas" w:cs="Times New Roman"/>
+          <w:color w:val="D4D4D4"/>
+          <w:sz w:val="21"/>
+          <w:szCs w:val="21"/>
+          <w:lang w:val="en-US" w:eastAsia="ru-RU"/>
+        </w:rPr>
+        <w:t xml:space="preserve"> ){</w:t>
+      </w:r>
+    </w:p>
+    <w:p>
+      <w:pPr>
+        <w:shd w:val="clear" w:color="auto" w:fill="1E1E1E"/>
+        <w:spacing w:after="0" w:line="285" w:lineRule="atLeast"/>
+        <w:rPr>
+          <w:rFonts w:ascii="Consolas" w:eastAsia="Times New Roman" w:hAnsi="Consolas" w:cs="Times New Roman"/>
+          <w:color w:val="D4D4D4"/>
+          <w:sz w:val="21"/>
+          <w:szCs w:val="21"/>
+          <w:lang w:val="en-US" w:eastAsia="ru-RU"/>
+        </w:rPr>
+      </w:pPr>
+      <w:r>
+        <w:rPr>
+          <w:rFonts w:ascii="Consolas" w:eastAsia="Times New Roman" w:hAnsi="Consolas" w:cs="Times New Roman"/>
+          <w:color w:val="D4D4D4"/>
+          <w:sz w:val="21"/>
+          <w:szCs w:val="21"/>
+          <w:lang w:val="en-US" w:eastAsia="ru-RU"/>
+        </w:rPr>
+        <w:t xml:space="preserve">        </w:t>
+      </w:r>
+      <w:r>
+        <w:rPr>
+          <w:rFonts w:ascii="Consolas" w:eastAsia="Times New Roman" w:hAnsi="Consolas" w:cs="Times New Roman"/>
+          <w:color w:val="C586C0"/>
+          <w:sz w:val="21"/>
+          <w:szCs w:val="21"/>
+          <w:lang w:val="en-US" w:eastAsia="ru-RU"/>
+        </w:rPr>
+        <w:t>continue</w:t>
+      </w:r>
+      <w:r>
+        <w:rPr>
+          <w:rFonts w:ascii="Consolas" w:eastAsia="Times New Roman" w:hAnsi="Consolas" w:cs="Times New Roman"/>
+          <w:color w:val="D4D4D4"/>
+          <w:sz w:val="21"/>
+          <w:szCs w:val="21"/>
+          <w:lang w:val="en-US" w:eastAsia="ru-RU"/>
+        </w:rPr>
+        <w:t>;</w:t>
+      </w:r>
+    </w:p>
+    <w:p>
+      <w:pPr>
+        <w:shd w:val="clear" w:color="auto" w:fill="1E1E1E"/>
+        <w:spacing w:after="0" w:line="285" w:lineRule="atLeast"/>
+        <w:rPr>
+          <w:rFonts w:ascii="Consolas" w:eastAsia="Times New Roman" w:hAnsi="Consolas" w:cs="Times New Roman"/>
+          <w:color w:val="D4D4D4"/>
+          <w:sz w:val="21"/>
+          <w:szCs w:val="21"/>
+          <w:lang w:val="en-US" w:eastAsia="ru-RU"/>
+        </w:rPr>
+      </w:pPr>
+      <w:r>
+        <w:rPr>
+          <w:rFonts w:ascii="Consolas" w:eastAsia="Times New Roman" w:hAnsi="Consolas" w:cs="Times New Roman"/>
+          <w:color w:val="D4D4D4"/>
+          <w:sz w:val="21"/>
+          <w:szCs w:val="21"/>
+          <w:lang w:val="en-US" w:eastAsia="ru-RU"/>
+        </w:rPr>
+        <w:t>    }</w:t>
+      </w:r>
+    </w:p>
+    <w:p>
+      <w:pPr>
+        <w:shd w:val="clear" w:color="auto" w:fill="1E1E1E"/>
+        <w:spacing w:after="0" w:line="285" w:lineRule="atLeast"/>
+        <w:rPr>
+          <w:rFonts w:ascii="Consolas" w:eastAsia="Times New Roman" w:hAnsi="Consolas" w:cs="Times New Roman"/>
+          <w:color w:val="D4D4D4"/>
+          <w:sz w:val="21"/>
+          <w:szCs w:val="21"/>
+          <w:lang w:val="en-US" w:eastAsia="ru-RU"/>
+        </w:rPr>
+      </w:pPr>
+      <w:r>
+        <w:rPr>
+          <w:rFonts w:ascii="Consolas" w:eastAsia="Times New Roman" w:hAnsi="Consolas" w:cs="Times New Roman"/>
+          <w:color w:val="D4D4D4"/>
+          <w:sz w:val="21"/>
+          <w:szCs w:val="21"/>
+          <w:lang w:val="en-US" w:eastAsia="ru-RU"/>
+        </w:rPr>
+        <w:t xml:space="preserve">    </w:t>
+      </w:r>
+      <w:r>
+        <w:rPr>
+          <w:rFonts w:ascii="Consolas" w:eastAsia="Times New Roman" w:hAnsi="Consolas" w:cs="Times New Roman"/>
+          <w:color w:val="9CDCFE"/>
+          <w:sz w:val="21"/>
+          <w:szCs w:val="21"/>
+          <w:lang w:val="en-US" w:eastAsia="ru-RU"/>
+        </w:rPr>
+        <w:t>console</w:t>
+      </w:r>
+      <w:r>
+        <w:rPr>
+          <w:rFonts w:ascii="Consolas" w:eastAsia="Times New Roman" w:hAnsi="Consolas" w:cs="Times New Roman"/>
+          <w:color w:val="D4D4D4"/>
+          <w:sz w:val="21"/>
+          <w:szCs w:val="21"/>
+          <w:lang w:val="en-US" w:eastAsia="ru-RU"/>
+        </w:rPr>
+        <w:t>.</w:t>
+      </w:r>
+      <w:r>
+        <w:rPr>
+          <w:rFonts w:ascii="Consolas" w:eastAsia="Times New Roman" w:hAnsi="Consolas" w:cs="Times New Roman"/>
+          <w:color w:val="DCDCAA"/>
+          <w:sz w:val="21"/>
+          <w:szCs w:val="21"/>
+          <w:lang w:val="en-US" w:eastAsia="ru-RU"/>
+        </w:rPr>
+        <w:t>log</w:t>
+      </w:r>
+      <w:r>
+        <w:rPr>
+          <w:rFonts w:ascii="Consolas" w:eastAsia="Times New Roman" w:hAnsi="Consolas" w:cs="Times New Roman"/>
+          <w:color w:val="D4D4D4"/>
+          <w:sz w:val="21"/>
+          <w:szCs w:val="21"/>
+          <w:lang w:val="en-US" w:eastAsia="ru-RU"/>
+        </w:rPr>
+        <w:t>(</w:t>
+      </w:r>
+      <w:proofErr w:type="spellStart"/>
+      <w:r>
+        <w:rPr>
+          <w:rFonts w:ascii="Consolas" w:eastAsia="Times New Roman" w:hAnsi="Consolas" w:cs="Times New Roman"/>
+          <w:color w:val="9CDCFE"/>
+          <w:sz w:val="21"/>
+          <w:szCs w:val="21"/>
+          <w:lang w:val="en-US" w:eastAsia="ru-RU"/>
+        </w:rPr>
+        <w:t>i</w:t>
+      </w:r>
+      <w:proofErr w:type="spellEnd"/>
+      <w:r>
+        <w:rPr>
+          <w:rFonts w:ascii="Consolas" w:eastAsia="Times New Roman" w:hAnsi="Consolas" w:cs="Times New Roman"/>
+          <w:color w:val="D4D4D4"/>
+          <w:sz w:val="21"/>
+          <w:szCs w:val="21"/>
+          <w:lang w:val="en-US" w:eastAsia="ru-RU"/>
+        </w:rPr>
+        <w:t>);</w:t>
+      </w:r>
+    </w:p>
+    <w:p>
+      <w:pPr>
+        <w:shd w:val="clear" w:color="auto" w:fill="1E1E1E"/>
+        <w:spacing w:after="0" w:line="285" w:lineRule="atLeast"/>
+        <w:rPr>
+          <w:rFonts w:ascii="Consolas" w:eastAsia="Times New Roman" w:hAnsi="Consolas" w:cs="Times New Roman"/>
+          <w:color w:val="D4D4D4"/>
+          <w:sz w:val="21"/>
+          <w:szCs w:val="21"/>
+          <w:lang w:val="en-US" w:eastAsia="ru-RU"/>
+        </w:rPr>
+      </w:pPr>
+      <w:r>
+        <w:rPr>
+          <w:rFonts w:ascii="Consolas" w:eastAsia="Times New Roman" w:hAnsi="Consolas" w:cs="Times New Roman"/>
+          <w:color w:val="D4D4D4"/>
+          <w:sz w:val="21"/>
+          <w:szCs w:val="21"/>
+          <w:lang w:val="en-US" w:eastAsia="ru-RU"/>
+        </w:rPr>
+        <w:t>}</w:t>
+      </w:r>
+    </w:p>
+    <w:p>
+      <w:pPr>
+        <w:shd w:val="clear" w:color="auto" w:fill="1E1E1E"/>
+        <w:spacing w:after="0" w:line="285" w:lineRule="atLeast"/>
+        <w:rPr>
+          <w:rFonts w:ascii="Consolas" w:eastAsia="Times New Roman" w:hAnsi="Consolas" w:cs="Times New Roman"/>
+          <w:color w:val="D4D4D4"/>
+          <w:sz w:val="21"/>
+          <w:szCs w:val="21"/>
+          <w:lang w:eastAsia="ru-RU"/>
+        </w:rPr>
+      </w:pPr>
+      <w:r>
+        <w:rPr>
+          <w:rFonts w:ascii="Consolas" w:eastAsia="Times New Roman" w:hAnsi="Consolas" w:cs="Times New Roman"/>
+          <w:color w:val="D4D4D4"/>
+          <w:sz w:val="21"/>
+          <w:szCs w:val="21"/>
+          <w:lang w:eastAsia="ru-RU"/>
+        </w:rPr>
+        <w:t>Где</w:t>
+      </w:r>
+      <w:r>
+        <w:rPr>
+          <w:rFonts w:ascii="Consolas" w:eastAsia="Times New Roman" w:hAnsi="Consolas" w:cs="Times New Roman"/>
+          <w:color w:val="D4D4D4"/>
+          <w:sz w:val="21"/>
+          <w:szCs w:val="21"/>
+          <w:lang w:eastAsia="ru-RU"/>
+        </w:rPr>
+        <w:t xml:space="preserve"> </w:t>
+      </w:r>
+      <w:r>
+        <w:rPr>
+          <w:rFonts w:ascii="Consolas" w:eastAsia="Times New Roman" w:hAnsi="Consolas" w:cs="Times New Roman"/>
+          <w:color w:val="D4D4D4"/>
+          <w:sz w:val="21"/>
+          <w:szCs w:val="21"/>
+          <w:lang w:val="en-US" w:eastAsia="ru-RU"/>
+        </w:rPr>
+        <w:t>continue</w:t>
+      </w:r>
+      <w:r>
+        <w:rPr>
+          <w:rFonts w:ascii="Consolas" w:eastAsia="Times New Roman" w:hAnsi="Consolas" w:cs="Times New Roman"/>
+          <w:color w:val="D4D4D4"/>
+          <w:sz w:val="21"/>
+          <w:szCs w:val="21"/>
+          <w:lang w:eastAsia="ru-RU"/>
+        </w:rPr>
+        <w:t xml:space="preserve"> –</w:t>
+      </w:r>
+      <w:r>
+        <w:rPr>
+          <w:rFonts w:ascii="Consolas" w:eastAsia="Times New Roman" w:hAnsi="Consolas" w:cs="Times New Roman"/>
+          <w:color w:val="D4D4D4"/>
+          <w:sz w:val="21"/>
+          <w:szCs w:val="21"/>
+          <w:lang w:eastAsia="ru-RU"/>
+        </w:rPr>
+        <w:t xml:space="preserve"> ведет цикл до 9 так как условие меньше </w:t>
+      </w:r>
+      <w:proofErr w:type="gramStart"/>
+      <w:r>
+        <w:rPr>
+          <w:rFonts w:ascii="Consolas" w:eastAsia="Times New Roman" w:hAnsi="Consolas" w:cs="Times New Roman"/>
+          <w:color w:val="D4D4D4"/>
+          <w:sz w:val="21"/>
+          <w:szCs w:val="21"/>
+          <w:lang w:eastAsia="ru-RU"/>
+        </w:rPr>
+        <w:t>10 .</w:t>
+      </w:r>
+      <w:proofErr w:type="gramEnd"/>
+    </w:p>
+    <w:p/>
+    <w:p/>
+    <w:p>
+      <w:pPr>
+        <w:jc w:val="center"/>
+      </w:pPr>
+      <w:r>
+        <w:t>РАБОТА ВЛОЖЕНЫХ ЦИКЛОВ.</w:t>
+      </w:r>
+    </w:p>
+    <w:p>
+      <w:r>
+        <w:rPr>
+          <w:noProof/>
+          <w:lang w:eastAsia="ru-RU"/>
+        </w:rPr>
+        <w:drawing>
+          <wp:inline distT="0" distB="0" distL="0" distR="0" wp14:anchorId="061A6EB8" wp14:editId="7BCC0CE0">
+            <wp:extent cx="2772162" cy="3743847"/>
+            <wp:effectExtent l="0" t="0" r="9525" b="0"/>
+            <wp:docPr id="4" name="Рисунок 4"/>
+            <wp:cNvGraphicFramePr>
+              <a:graphicFrameLocks xmlns:a="http://schemas.openxmlformats.org/drawingml/2006/main" noChangeAspect="1"/>
+            </wp:cNvGraphicFramePr>
+            <a:graphic xmlns:a="http://schemas.openxmlformats.org/drawingml/2006/main">
+              <a:graphicData uri="http://schemas.openxmlformats.org/drawingml/2006/picture">
+                <pic:pic xmlns:pic="http://schemas.openxmlformats.org/drawingml/2006/picture">
+                  <pic:nvPicPr>
+                    <pic:cNvPr id="1" name=""/>
+                    <pic:cNvPicPr/>
+                  </pic:nvPicPr>
+                  <pic:blipFill>
+                    <a:blip r:embed="rId12"/>
+                    <a:stretch>
+                      <a:fillRect/>
+                    </a:stretch>
+                  </pic:blipFill>
+                  <pic:spPr>
+                    <a:xfrm>
+                      <a:off x="0" y="0"/>
+                      <a:ext cx="2772162" cy="3743847"/>
+                    </a:xfrm>
+                    <a:prstGeom prst="rect">
+                      <a:avLst/>
+                    </a:prstGeom>
+                  </pic:spPr>
+                </pic:pic>
+              </a:graphicData>
+            </a:graphic>
+          </wp:inline>
+        </w:drawing>
+      </w:r>
+    </w:p>
+    <w:p>
+      <w:r>
+        <w:t xml:space="preserve">В начале срабатывает первый цикл, потом выводиться </w:t>
+      </w:r>
+      <w:proofErr w:type="gramStart"/>
+      <w:r>
+        <w:t>второй ,</w:t>
+      </w:r>
+      <w:proofErr w:type="gramEnd"/>
+      <w:r>
+        <w:t xml:space="preserve"> и так пока первый цикл не дойдет до конца по этому мы и видим (0 – 1,2) (1 – 1,2) ((2 – 1,2).</w:t>
+      </w:r>
+    </w:p>
+    <w:p/>
+    <w:p>
+      <w:pPr>
+        <w:tabs>
+          <w:tab w:val="center" w:pos="4677"/>
+          <w:tab w:val="left" w:pos="5604"/>
+        </w:tabs>
+        <w:rPr>
+          <w:sz w:val="24"/>
+        </w:rPr>
+      </w:pPr>
+      <w:r>
+        <w:rPr>
+          <w:sz w:val="24"/>
+        </w:rPr>
+        <w:tab/>
+      </w:r>
+      <w:r>
+        <w:rPr>
+          <w:sz w:val="24"/>
+        </w:rPr>
+        <w:t>МЕТКИ</w:t>
+      </w:r>
+      <w:r>
+        <w:rPr>
+          <w:sz w:val="24"/>
+        </w:rPr>
+        <w:tab/>
+      </w:r>
+    </w:p>
+    <w:p>
+      <w:pPr>
+        <w:tabs>
+          <w:tab w:val="center" w:pos="4677"/>
+          <w:tab w:val="left" w:pos="5604"/>
+        </w:tabs>
+        <w:rPr>
+          <w:sz w:val="24"/>
+        </w:rPr>
+      </w:pPr>
+      <w:hyperlink r:id="rId13" w:history="1">
+        <w:r>
+          <w:rPr>
+            <w:rStyle w:val="a3"/>
+            <w:sz w:val="24"/>
+          </w:rPr>
+          <w:t>https://developer.mozilla.org/ru/docs/Web/JavaScript/Reference/Statements/label</w:t>
+        </w:r>
+      </w:hyperlink>
+      <w:r>
+        <w:rPr>
+          <w:sz w:val="24"/>
+        </w:rPr>
+        <w:t xml:space="preserve"> .</w:t>
+      </w:r>
+    </w:p>
+    <w:p>
+      <w:pPr>
+        <w:tabs>
+          <w:tab w:val="center" w:pos="4677"/>
+          <w:tab w:val="left" w:pos="5604"/>
+        </w:tabs>
+        <w:rPr>
+          <w:sz w:val="24"/>
+        </w:rPr>
+      </w:pPr>
       <w:bookmarkStart w:id="0" w:name="_GoBack"/>
       <w:bookmarkEnd w:id="0"/>
     </w:p>
+    <w:p/>
     <w:p/>
     <w:sectPr>
       <w:pgSz w:w="11906" w:h="16838"/>

</xml_diff>